<commit_message>
close to finishing first random forest model of income
</commit_message>
<xml_diff>
--- a/general project description.docx
+++ b/general project description.docx
@@ -168,7 +168,371 @@
         <w:t>????Limit size of the university or something else to deal with satellite campuses.</w:t>
       </w:r>
     </w:p>
+    <w:p>
+      <w:pPr>
+        <w:rPr>
+          <w:b/>
+          <w:bCs/>
+        </w:rPr>
+      </w:pPr>
+      <w:r>
+        <w:rPr>
+          <w:b/>
+          <w:bCs/>
+        </w:rPr>
+        <w:t>Important terms</w:t>
+      </w:r>
+    </w:p>
+    <w:p>
+      <w:pPr>
+        <w:rPr>
+          <w:rFonts w:ascii="Arial" w:hAnsi="Arial" w:cs="Arial"/>
+          <w:sz w:val="28"/>
+          <w:szCs w:val="28"/>
+        </w:rPr>
+      </w:pPr>
+      <w:r>
+        <w:rPr>
+          <w:rFonts w:ascii="Arial" w:hAnsi="Arial" w:cs="Arial"/>
+          <w:sz w:val="28"/>
+          <w:szCs w:val="28"/>
+        </w:rPr>
+        <w:t>Integrated Postsecondary Education Data System (</w:t>
+      </w:r>
+      <w:r>
+        <w:rPr>
+          <w:rStyle w:val="highlight"/>
+          <w:rFonts w:ascii="Arial" w:hAnsi="Arial" w:cs="Arial"/>
+          <w:sz w:val="28"/>
+          <w:szCs w:val="28"/>
+        </w:rPr>
+        <w:t>IPEDS</w:t>
+      </w:r>
+      <w:r>
+        <w:rPr>
+          <w:rFonts w:ascii="Arial" w:hAnsi="Arial" w:cs="Arial"/>
+          <w:sz w:val="28"/>
+          <w:szCs w:val="28"/>
+        </w:rPr>
+        <w:t>)</w:t>
+      </w:r>
+    </w:p>
+    <w:p>
+      <w:pPr>
+        <w:rPr>
+          <w:rFonts w:ascii="Arial" w:hAnsi="Arial" w:cs="Arial"/>
+          <w:sz w:val="28"/>
+          <w:szCs w:val="28"/>
+        </w:rPr>
+      </w:pPr>
+      <w:proofErr w:type="spellStart"/>
+      <w:r>
+        <w:rPr>
+          <w:rFonts w:ascii="Arial" w:hAnsi="Arial" w:cs="Arial"/>
+          <w:sz w:val="28"/>
+          <w:szCs w:val="28"/>
+        </w:rPr>
+        <w:t>Degrees_</w:t>
+      </w:r>
+      <w:proofErr w:type="gramStart"/>
+      <w:r>
+        <w:rPr>
+          <w:rFonts w:ascii="Arial" w:hAnsi="Arial" w:cs="Arial"/>
+          <w:sz w:val="28"/>
+          <w:szCs w:val="28"/>
+        </w:rPr>
+        <w:t>awarded.predominant</w:t>
+      </w:r>
+      <w:proofErr w:type="spellEnd"/>
+      <w:proofErr w:type="gramEnd"/>
+      <w:r>
+        <w:rPr>
+          <w:rFonts w:ascii="Arial" w:hAnsi="Arial" w:cs="Arial"/>
+          <w:sz w:val="28"/>
+          <w:szCs w:val="28"/>
+        </w:rPr>
+        <w:t xml:space="preserve"> = </w:t>
+      </w:r>
+    </w:p>
+    <w:p>
+      <w:pPr>
+        <w:spacing w:after="0" w:line="240" w:lineRule="auto"/>
+        <w:rPr>
+          <w:rFonts w:ascii="Calibri" w:eastAsia="Times New Roman" w:hAnsi="Calibri" w:cs="Calibri"/>
+          <w:color w:val="000000"/>
+        </w:rPr>
+      </w:pPr>
+      <w:r>
+        <w:rPr>
+          <w:rFonts w:ascii="Calibri" w:eastAsia="Times New Roman" w:hAnsi="Calibri" w:cs="Calibri"/>
+          <w:color w:val="000000"/>
+        </w:rPr>
+        <w:t>Predominant undergraduate degree awarded</w:t>
+      </w:r>
+      <w:r>
+        <w:rPr>
+          <w:rFonts w:ascii="Calibri" w:eastAsia="Times New Roman" w:hAnsi="Calibri" w:cs="Calibri"/>
+          <w:color w:val="000000"/>
+        </w:rPr>
+        <w:br/>
+        <w:t xml:space="preserve"> 0 Not classified</w:t>
+      </w:r>
+      <w:r>
+        <w:rPr>
+          <w:rFonts w:ascii="Calibri" w:eastAsia="Times New Roman" w:hAnsi="Calibri" w:cs="Calibri"/>
+          <w:color w:val="000000"/>
+        </w:rPr>
+        <w:br/>
+        <w:t xml:space="preserve"> 1 Predominantly certificate-degree granting</w:t>
+      </w:r>
+      <w:r>
+        <w:rPr>
+          <w:rFonts w:ascii="Calibri" w:eastAsia="Times New Roman" w:hAnsi="Calibri" w:cs="Calibri"/>
+          <w:color w:val="000000"/>
+        </w:rPr>
+        <w:br/>
+        <w:t xml:space="preserve"> 2 Predominantly associate's-degree granting</w:t>
+      </w:r>
+      <w:r>
+        <w:rPr>
+          <w:rFonts w:ascii="Calibri" w:eastAsia="Times New Roman" w:hAnsi="Calibri" w:cs="Calibri"/>
+          <w:color w:val="000000"/>
+        </w:rPr>
+        <w:br/>
+        <w:t xml:space="preserve"> 3 Predominantly bachelor's-degree granting</w:t>
+      </w:r>
+      <w:r>
+        <w:rPr>
+          <w:rFonts w:ascii="Calibri" w:eastAsia="Times New Roman" w:hAnsi="Calibri" w:cs="Calibri"/>
+          <w:color w:val="000000"/>
+        </w:rPr>
+        <w:br/>
+        <w:t xml:space="preserve"> 4 Entirely graduate-degree granting</w:t>
+      </w:r>
+    </w:p>
+    <w:p>
+      <w:pPr>
+        <w:pStyle w:val="ListParagraph"/>
+        <w:numPr>
+          <w:ilvl w:val="0"/>
+          <w:numId w:val="2"/>
+        </w:numPr>
+      </w:pPr>
+      <w:r>
+        <w:lastRenderedPageBreak/>
+        <w:t xml:space="preserve">IHE = Institute of Higher </w:t>
+      </w:r>
+      <w:r>
+        <w:t>Education</w:t>
+      </w:r>
+    </w:p>
     <w:p/>
+    <w:p>
+      <w:r>
+        <w:t>Stay with high level variables</w:t>
+      </w:r>
+    </w:p>
+    <w:p>
+      <w:pPr>
+        <w:pStyle w:val="ListParagraph"/>
+        <w:numPr>
+          <w:ilvl w:val="0"/>
+          <w:numId w:val="3"/>
+        </w:numPr>
+      </w:pPr>
+      <w:r>
+        <w:t>School selection</w:t>
+      </w:r>
+    </w:p>
+    <w:p>
+      <w:pPr>
+        <w:pStyle w:val="ListParagraph"/>
+        <w:numPr>
+          <w:ilvl w:val="0"/>
+          <w:numId w:val="3"/>
+        </w:numPr>
+      </w:pPr>
+      <w:r>
+        <w:t>College major selection</w:t>
+      </w:r>
+      <w:r>
+        <w:t xml:space="preserve"> - </w:t>
+      </w:r>
+      <w:r>
+        <w:t>Major that leads to highest average income by school – ML</w:t>
+      </w:r>
+    </w:p>
+    <w:p>
+      <w:pPr>
+        <w:pStyle w:val="ListParagraph"/>
+        <w:numPr>
+          <w:ilvl w:val="0"/>
+          <w:numId w:val="3"/>
+        </w:numPr>
+      </w:pPr>
+      <w:r>
+        <w:t>Financial cost</w:t>
+      </w:r>
+    </w:p>
+    <w:p>
+      <w:pPr>
+        <w:pStyle w:val="ListParagraph"/>
+        <w:numPr>
+          <w:ilvl w:val="0"/>
+          <w:numId w:val="3"/>
+        </w:numPr>
+      </w:pPr>
+      <w:r>
+        <w:t>Debt</w:t>
+      </w:r>
+    </w:p>
+    <w:p>
+      <w:pPr>
+        <w:pStyle w:val="ListParagraph"/>
+        <w:numPr>
+          <w:ilvl w:val="0"/>
+          <w:numId w:val="3"/>
+        </w:numPr>
+      </w:pPr>
+      <w:r>
+        <w:t>Job success</w:t>
+      </w:r>
+    </w:p>
+    <w:p>
+      <w:pPr>
+        <w:pStyle w:val="ListParagraph"/>
+        <w:numPr>
+          <w:ilvl w:val="0"/>
+          <w:numId w:val="3"/>
+        </w:numPr>
+      </w:pPr>
+      <w:r>
+        <w:t>Unemployment</w:t>
+      </w:r>
+    </w:p>
+    <w:p>
+      <w:pPr>
+        <w:pStyle w:val="ListParagraph"/>
+        <w:numPr>
+          <w:ilvl w:val="0"/>
+          <w:numId w:val="3"/>
+        </w:numPr>
+      </w:pPr>
+      <w:r>
+        <w:t xml:space="preserve"> </w:t>
+      </w:r>
+      <w:r>
+        <w:t>ACT, SAT</w:t>
+      </w:r>
+    </w:p>
+    <w:p>
+      <w:pPr>
+        <w:pStyle w:val="ListParagraph"/>
+        <w:numPr>
+          <w:ilvl w:val="0"/>
+          <w:numId w:val="3"/>
+        </w:numPr>
+      </w:pPr>
+      <w:r>
+        <w:t xml:space="preserve">Top 10 </w:t>
+      </w:r>
+      <w:r>
+        <w:t xml:space="preserve">– 20 </w:t>
+      </w:r>
+      <w:r>
+        <w:t>variables for average income – ML</w:t>
+      </w:r>
+    </w:p>
+    <w:p>
+      <w:pPr>
+        <w:pStyle w:val="ListParagraph"/>
+        <w:numPr>
+          <w:ilvl w:val="0"/>
+          <w:numId w:val="3"/>
+        </w:numPr>
+      </w:pPr>
+      <w:r>
+        <w:t xml:space="preserve">Mean income versus tuition linear </w:t>
+      </w:r>
+      <w:r>
+        <w:t>regression</w:t>
+      </w:r>
+      <w:r>
+        <w:t xml:space="preserve"> – ML</w:t>
+      </w:r>
+    </w:p>
+    <w:p>
+      <w:pPr>
+        <w:pStyle w:val="ListParagraph"/>
+        <w:numPr>
+          <w:ilvl w:val="0"/>
+          <w:numId w:val="3"/>
+        </w:numPr>
+      </w:pPr>
+      <w:r>
+        <w:t>Most expensive and least expensive costs outside of tuition</w:t>
+      </w:r>
+    </w:p>
+    <w:p>
+      <w:pPr>
+        <w:pStyle w:val="ListParagraph"/>
+        <w:numPr>
+          <w:ilvl w:val="0"/>
+          <w:numId w:val="3"/>
+        </w:numPr>
+      </w:pPr>
+      <w:r>
+        <w:t>Total debt out of school, ability to repay, and default rate by school</w:t>
+      </w:r>
+    </w:p>
+    <w:p>
+      <w:pPr>
+        <w:pStyle w:val="ListParagraph"/>
+        <w:numPr>
+          <w:ilvl w:val="0"/>
+          <w:numId w:val="3"/>
+        </w:numPr>
+      </w:pPr>
+      <w:r>
+        <w:t>What causes people to default on loan -ML</w:t>
+      </w:r>
+    </w:p>
+    <w:p/>
+    <w:p>
+      <w:r>
+        <w:t>Website Pages</w:t>
+      </w:r>
+    </w:p>
+    <w:p>
+      <w:r>
+        <w:t>-overview with map and search</w:t>
+      </w:r>
+    </w:p>
+    <w:p>
+      <w:r>
+        <w:t>-  Overall college</w:t>
+      </w:r>
+    </w:p>
+    <w:p>
+      <w:r>
+        <w:t>-debt</w:t>
+      </w:r>
+    </w:p>
+    <w:p>
+      <w:r>
+        <w:t>-income</w:t>
+      </w:r>
+    </w:p>
+    <w:p>
+      <w:r>
+        <w:t>-Specific college</w:t>
+      </w:r>
+    </w:p>
+    <w:p>
+      <w:r>
+        <w:t>- Other?</w:t>
+      </w:r>
+    </w:p>
     <w:sectPr>
       <w:pgSz w:w="12240" w:h="15840"/>
       <w:pgMar w:top="1440" w:right="1440" w:bottom="1440" w:left="1440" w:header="720" w:footer="720" w:gutter="0"/>
@@ -182,6 +546,208 @@
 <file path=word/numbering.xml><?xml version="1.0" encoding="utf-8"?>
 <w:numbering xmlns:wpc="http://schemas.microsoft.com/office/word/2010/wordprocessingCanvas" xmlns:cx="http://schemas.microsoft.com/office/drawing/2014/chartex" xmlns:cx1="http://schemas.microsoft.com/office/drawing/2015/9/8/chartex" xmlns:cx2="http://schemas.microsoft.com/office/drawing/2015/10/21/chartex" xmlns:cx3="http://schemas.microsoft.com/office/drawing/2016/5/9/chartex" xmlns:cx4="http://schemas.microsoft.com/office/drawing/2016/5/10/chartex" xmlns:cx5="http://schemas.microsoft.com/office/drawing/2016/5/11/chartex" xmlns:cx6="http://schemas.microsoft.com/office/drawing/2016/5/12/chartex" xmlns:cx7="http://schemas.microsoft.com/office/drawing/2016/5/13/chartex" xmlns:cx8="http://schemas.microsoft.com/office/drawing/2016/5/14/chartex" xmlns:mc="http://schemas.openxmlformats.org/markup-compatibility/2006" xmlns:aink="http://schemas.microsoft.com/office/drawing/2016/ink" xmlns:am3d="http://schemas.microsoft.com/office/drawing/2017/model3d" xmlns:o="urn:schemas-microsoft-com:office:office" xmlns:r="http://schemas.openxmlformats.org/officeDocument/2006/relationships" xmlns:m="http://schemas.openxmlformats.org/officeDocument/2006/math" xmlns:v="urn:schemas-microsoft-com:vml" xmlns:wp14="http://schemas.microsoft.com/office/word/2010/wordprocessingDrawing" xmlns:wp="http://schemas.openxmlformats.org/drawingml/2006/wordprocessingDrawing" xmlns:w10="urn:schemas-microsoft-com:office:word" xmlns:w="http://schemas.openxmlformats.org/wordprocessingml/2006/main" xmlns:w14="http://schemas.microsoft.com/office/word/2010/wordml" xmlns:w15="http://schemas.microsoft.com/office/word/2012/wordml" xmlns:w16cex="http://schemas.microsoft.com/office/word/2018/wordml/cex" xmlns:w16cid="http://schemas.microsoft.com/office/word/2016/wordml/cid" xmlns:w16="http://schemas.microsoft.com/office/word/2018/wordml" xmlns:w16se="http://schemas.microsoft.com/office/word/2015/wordml/symex" xmlns:wpg="http://schemas.microsoft.com/office/word/2010/wordprocessingGroup" xmlns:wpi="http://schemas.microsoft.com/office/word/2010/wordprocessingInk" xmlns:wne="http://schemas.microsoft.com/office/word/2006/wordml" xmlns:wps="http://schemas.microsoft.com/office/word/2010/wordprocessingShape" mc:Ignorable="w14 w15 w16se w16cid w16 w16cex wp14">
   <w:abstractNum w:abstractNumId="0" w15:restartNumberingAfterBreak="0">
+    <w:nsid w:val="08A666F6"/>
+    <w:multiLevelType w:val="hybridMultilevel"/>
+    <w:tmpl w:val="E4CCE8B4"/>
+    <w:lvl w:ilvl="0" w:tplc="0409000F">
+      <w:start w:val="1"/>
+      <w:numFmt w:val="decimal"/>
+      <w:lvlText w:val="%1."/>
+      <w:lvlJc w:val="left"/>
+      <w:pPr>
+        <w:ind w:left="720" w:hanging="360"/>
+      </w:pPr>
+      <w:rPr>
+        <w:rFonts w:hint="default"/>
+      </w:rPr>
+    </w:lvl>
+    <w:lvl w:ilvl="1" w:tplc="04090019" w:tentative="1">
+      <w:start w:val="1"/>
+      <w:numFmt w:val="lowerLetter"/>
+      <w:lvlText w:val="%2."/>
+      <w:lvlJc w:val="left"/>
+      <w:pPr>
+        <w:ind w:left="1440" w:hanging="360"/>
+      </w:pPr>
+    </w:lvl>
+    <w:lvl w:ilvl="2" w:tplc="0409001B" w:tentative="1">
+      <w:start w:val="1"/>
+      <w:numFmt w:val="lowerRoman"/>
+      <w:lvlText w:val="%3."/>
+      <w:lvlJc w:val="right"/>
+      <w:pPr>
+        <w:ind w:left="2160" w:hanging="180"/>
+      </w:pPr>
+    </w:lvl>
+    <w:lvl w:ilvl="3" w:tplc="0409000F" w:tentative="1">
+      <w:start w:val="1"/>
+      <w:numFmt w:val="decimal"/>
+      <w:lvlText w:val="%4."/>
+      <w:lvlJc w:val="left"/>
+      <w:pPr>
+        <w:ind w:left="2880" w:hanging="360"/>
+      </w:pPr>
+    </w:lvl>
+    <w:lvl w:ilvl="4" w:tplc="04090019" w:tentative="1">
+      <w:start w:val="1"/>
+      <w:numFmt w:val="lowerLetter"/>
+      <w:lvlText w:val="%5."/>
+      <w:lvlJc w:val="left"/>
+      <w:pPr>
+        <w:ind w:left="3600" w:hanging="360"/>
+      </w:pPr>
+    </w:lvl>
+    <w:lvl w:ilvl="5" w:tplc="0409001B" w:tentative="1">
+      <w:start w:val="1"/>
+      <w:numFmt w:val="lowerRoman"/>
+      <w:lvlText w:val="%6."/>
+      <w:lvlJc w:val="right"/>
+      <w:pPr>
+        <w:ind w:left="4320" w:hanging="180"/>
+      </w:pPr>
+    </w:lvl>
+    <w:lvl w:ilvl="6" w:tplc="0409000F" w:tentative="1">
+      <w:start w:val="1"/>
+      <w:numFmt w:val="decimal"/>
+      <w:lvlText w:val="%7."/>
+      <w:lvlJc w:val="left"/>
+      <w:pPr>
+        <w:ind w:left="5040" w:hanging="360"/>
+      </w:pPr>
+    </w:lvl>
+    <w:lvl w:ilvl="7" w:tplc="04090019" w:tentative="1">
+      <w:start w:val="1"/>
+      <w:numFmt w:val="lowerLetter"/>
+      <w:lvlText w:val="%8."/>
+      <w:lvlJc w:val="left"/>
+      <w:pPr>
+        <w:ind w:left="5760" w:hanging="360"/>
+      </w:pPr>
+    </w:lvl>
+    <w:lvl w:ilvl="8" w:tplc="0409001B" w:tentative="1">
+      <w:start w:val="1"/>
+      <w:numFmt w:val="lowerRoman"/>
+      <w:lvlText w:val="%9."/>
+      <w:lvlJc w:val="right"/>
+      <w:pPr>
+        <w:ind w:left="6480" w:hanging="180"/>
+      </w:pPr>
+    </w:lvl>
+  </w:abstractNum>
+  <w:abstractNum w:abstractNumId="1" w15:restartNumberingAfterBreak="0">
+    <w:nsid w:val="21F20406"/>
+    <w:multiLevelType w:val="hybridMultilevel"/>
+    <w:tmpl w:val="F1587966"/>
+    <w:lvl w:ilvl="0" w:tplc="04090001">
+      <w:start w:val="1"/>
+      <w:numFmt w:val="bullet"/>
+      <w:lvlText w:val=""/>
+      <w:lvlJc w:val="left"/>
+      <w:pPr>
+        <w:ind w:left="720" w:hanging="360"/>
+      </w:pPr>
+      <w:rPr>
+        <w:rFonts w:ascii="Symbol" w:hAnsi="Symbol" w:hint="default"/>
+      </w:rPr>
+    </w:lvl>
+    <w:lvl w:ilvl="1" w:tplc="04090003">
+      <w:start w:val="1"/>
+      <w:numFmt w:val="bullet"/>
+      <w:lvlText w:val="o"/>
+      <w:lvlJc w:val="left"/>
+      <w:pPr>
+        <w:ind w:left="1440" w:hanging="360"/>
+      </w:pPr>
+      <w:rPr>
+        <w:rFonts w:ascii="Courier New" w:hAnsi="Courier New" w:cs="Courier New" w:hint="default"/>
+      </w:rPr>
+    </w:lvl>
+    <w:lvl w:ilvl="2" w:tplc="04090005" w:tentative="1">
+      <w:start w:val="1"/>
+      <w:numFmt w:val="bullet"/>
+      <w:lvlText w:val=""/>
+      <w:lvlJc w:val="left"/>
+      <w:pPr>
+        <w:ind w:left="2160" w:hanging="360"/>
+      </w:pPr>
+      <w:rPr>
+        <w:rFonts w:ascii="Wingdings" w:hAnsi="Wingdings" w:hint="default"/>
+      </w:rPr>
+    </w:lvl>
+    <w:lvl w:ilvl="3" w:tplc="04090001" w:tentative="1">
+      <w:start w:val="1"/>
+      <w:numFmt w:val="bullet"/>
+      <w:lvlText w:val=""/>
+      <w:lvlJc w:val="left"/>
+      <w:pPr>
+        <w:ind w:left="2880" w:hanging="360"/>
+      </w:pPr>
+      <w:rPr>
+        <w:rFonts w:ascii="Symbol" w:hAnsi="Symbol" w:hint="default"/>
+      </w:rPr>
+    </w:lvl>
+    <w:lvl w:ilvl="4" w:tplc="04090003" w:tentative="1">
+      <w:start w:val="1"/>
+      <w:numFmt w:val="bullet"/>
+      <w:lvlText w:val="o"/>
+      <w:lvlJc w:val="left"/>
+      <w:pPr>
+        <w:ind w:left="3600" w:hanging="360"/>
+      </w:pPr>
+      <w:rPr>
+        <w:rFonts w:ascii="Courier New" w:hAnsi="Courier New" w:cs="Courier New" w:hint="default"/>
+      </w:rPr>
+    </w:lvl>
+    <w:lvl w:ilvl="5" w:tplc="04090005" w:tentative="1">
+      <w:start w:val="1"/>
+      <w:numFmt w:val="bullet"/>
+      <w:lvlText w:val=""/>
+      <w:lvlJc w:val="left"/>
+      <w:pPr>
+        <w:ind w:left="4320" w:hanging="360"/>
+      </w:pPr>
+      <w:rPr>
+        <w:rFonts w:ascii="Wingdings" w:hAnsi="Wingdings" w:hint="default"/>
+      </w:rPr>
+    </w:lvl>
+    <w:lvl w:ilvl="6" w:tplc="04090001" w:tentative="1">
+      <w:start w:val="1"/>
+      <w:numFmt w:val="bullet"/>
+      <w:lvlText w:val=""/>
+      <w:lvlJc w:val="left"/>
+      <w:pPr>
+        <w:ind w:left="5040" w:hanging="360"/>
+      </w:pPr>
+      <w:rPr>
+        <w:rFonts w:ascii="Symbol" w:hAnsi="Symbol" w:hint="default"/>
+      </w:rPr>
+    </w:lvl>
+    <w:lvl w:ilvl="7" w:tplc="04090003" w:tentative="1">
+      <w:start w:val="1"/>
+      <w:numFmt w:val="bullet"/>
+      <w:lvlText w:val="o"/>
+      <w:lvlJc w:val="left"/>
+      <w:pPr>
+        <w:ind w:left="5760" w:hanging="360"/>
+      </w:pPr>
+      <w:rPr>
+        <w:rFonts w:ascii="Courier New" w:hAnsi="Courier New" w:cs="Courier New" w:hint="default"/>
+      </w:rPr>
+    </w:lvl>
+    <w:lvl w:ilvl="8" w:tplc="04090005" w:tentative="1">
+      <w:start w:val="1"/>
+      <w:numFmt w:val="bullet"/>
+      <w:lvlText w:val=""/>
+      <w:lvlJc w:val="left"/>
+      <w:pPr>
+        <w:ind w:left="6480" w:hanging="360"/>
+      </w:pPr>
+      <w:rPr>
+        <w:rFonts w:ascii="Wingdings" w:hAnsi="Wingdings" w:hint="default"/>
+      </w:rPr>
+    </w:lvl>
+  </w:abstractNum>
+  <w:abstractNum w:abstractNumId="2" w15:restartNumberingAfterBreak="0">
     <w:nsid w:val="552F39D8"/>
     <w:multiLevelType w:val="hybridMultilevel"/>
     <w:tmpl w:val="67886266"/>
@@ -294,7 +860,13 @@
     </w:lvl>
   </w:abstractNum>
   <w:num w:numId="1">
+    <w:abstractNumId w:val="2"/>
+  </w:num>
+  <w:num w:numId="2">
     <w:abstractNumId w:val="0"/>
+  </w:num>
+  <w:num w:numId="3">
+    <w:abstractNumId w:val="1"/>
   </w:num>
 </w:numbering>
 </file>
@@ -736,6 +1308,11 @@
       <w:contextualSpacing/>
     </w:pPr>
   </w:style>
+  <w:style w:type="character" w:customStyle="1" w:styleId="highlight">
+    <w:name w:val="highlight"/>
+    <w:basedOn w:val="DefaultParagraphFont"/>
+    <w:rsid w:val="00B81D79"/>
+  </w:style>
 </w:styles>
 </file>
 

</xml_diff>

<commit_message>
moving on from full_dataset model forever.
</commit_message>
<xml_diff>
--- a/general project description.docx
+++ b/general project description.docx
@@ -351,15 +351,21 @@
           <w:ilvl w:val="0"/>
           <w:numId w:val="3"/>
         </w:numPr>
-      </w:pPr>
-      <w:r>
+        <w:rPr>
+          <w:highlight w:val="green"/>
+        </w:rPr>
+      </w:pPr>
+      <w:r>
+        <w:rPr>
+          <w:highlight w:val="green"/>
+        </w:rPr>
         <w:t>College major selection</w:t>
       </w:r>
       <w:r>
-        <w:t xml:space="preserve"> - </w:t>
-      </w:r>
-      <w:r>
-        <w:t>Major that leads to highest average income by school – ML</w:t>
+        <w:rPr>
+          <w:highlight w:val="green"/>
+        </w:rPr>
+        <w:t xml:space="preserve"> - Major that leads to highest average income by school – ML</w:t>
       </w:r>
     </w:p>
     <w:p>
@@ -381,8 +387,14 @@
           <w:ilvl w:val="0"/>
           <w:numId w:val="3"/>
         </w:numPr>
-      </w:pPr>
-      <w:r>
+        <w:rPr>
+          <w:highlight w:val="magenta"/>
+        </w:rPr>
+      </w:pPr>
+      <w:r>
+        <w:rPr>
+          <w:highlight w:val="magenta"/>
+        </w:rPr>
         <w:t>Debt</w:t>
       </w:r>
     </w:p>
@@ -432,14 +444,26 @@
           <w:ilvl w:val="0"/>
           <w:numId w:val="3"/>
         </w:numPr>
-      </w:pPr>
-      <w:r>
+        <w:rPr>
+          <w:highlight w:val="yellow"/>
+        </w:rPr>
+      </w:pPr>
+      <w:r>
+        <w:rPr>
+          <w:highlight w:val="yellow"/>
+        </w:rPr>
         <w:t xml:space="preserve">Top 10 </w:t>
       </w:r>
       <w:r>
+        <w:rPr>
+          <w:highlight w:val="yellow"/>
+        </w:rPr>
         <w:t xml:space="preserve">– 20 </w:t>
       </w:r>
       <w:r>
+        <w:rPr>
+          <w:highlight w:val="yellow"/>
+        </w:rPr>
         <w:t>variables for average income – ML</w:t>
       </w:r>
     </w:p>
@@ -450,14 +474,26 @@
           <w:ilvl w:val="0"/>
           <w:numId w:val="3"/>
         </w:numPr>
-      </w:pPr>
-      <w:r>
+        <w:rPr>
+          <w:highlight w:val="yellow"/>
+        </w:rPr>
+      </w:pPr>
+      <w:r>
+        <w:rPr>
+          <w:highlight w:val="yellow"/>
+        </w:rPr>
         <w:t xml:space="preserve">Mean income versus tuition linear </w:t>
       </w:r>
       <w:r>
+        <w:rPr>
+          <w:highlight w:val="yellow"/>
+        </w:rPr>
         <w:t>regression</w:t>
       </w:r>
       <w:r>
+        <w:rPr>
+          <w:highlight w:val="yellow"/>
+        </w:rPr>
         <w:t xml:space="preserve"> – ML</w:t>
       </w:r>
     </w:p>
@@ -480,9 +516,21 @@
           <w:ilvl w:val="0"/>
           <w:numId w:val="3"/>
         </w:numPr>
-      </w:pPr>
-      <w:r>
-        <w:t>Total debt out of school, ability to repay, and default rate by school</w:t>
+        <w:rPr>
+          <w:highlight w:val="cyan"/>
+        </w:rPr>
+      </w:pPr>
+      <w:r>
+        <w:rPr>
+          <w:highlight w:val="cyan"/>
+        </w:rPr>
+        <w:t>Try to</w:t>
+      </w:r>
+      <w:r>
+        <w:rPr>
+          <w:highlight w:val="cyan"/>
+        </w:rPr>
+        <w:t xml:space="preserve"> take older data and put it into the already existing models</w:t>
       </w:r>
     </w:p>
     <w:p>
@@ -494,10 +542,37 @@
         </w:numPr>
       </w:pPr>
       <w:r>
+        <w:t>Total debt out of school, ability to repay, and default rate by school</w:t>
+      </w:r>
+    </w:p>
+    <w:p>
+      <w:pPr>
+        <w:pStyle w:val="ListParagraph"/>
+        <w:numPr>
+          <w:ilvl w:val="0"/>
+          <w:numId w:val="3"/>
+        </w:numPr>
+        <w:rPr>
+          <w:highlight w:val="magenta"/>
+        </w:rPr>
+      </w:pPr>
+      <w:r>
+        <w:rPr>
+          <w:highlight w:val="magenta"/>
+        </w:rPr>
         <w:t>What causes people to default on loan -ML</w:t>
       </w:r>
     </w:p>
-    <w:p/>
+    <w:p>
+      <w:r>
+        <w:t>Predict whether a certain ACT or SAT will get admitted.</w:t>
+      </w:r>
+    </w:p>
+    <w:p>
+      <w:r>
+        <w:t>Calculate a ROI for various schools based on major</w:t>
+      </w:r>
+    </w:p>
     <w:p>
       <w:r>
         <w:t>Website Pages</w:t>

</xml_diff>